<commit_message>
Rendered PDFs from Windows to keep hrefs intact.
</commit_message>
<xml_diff>
--- a/workshop-docs/pre-work.docx
+++ b/workshop-docs/pre-work.docx
@@ -1,11 +1,13 @@
 
 <file path=word/document.xml><?xml version="1.0" encoding="utf-8"?>
-<w:document xmlns:wpc="http://schemas.microsoft.com/office/word/2010/wordprocessingCanvas" xmlns:mo="http://schemas.microsoft.com/office/mac/office/2008/main" xmlns:mc="http://schemas.openxmlformats.org/markup-compatibility/2006" xmlns:mv="urn:schemas-microsoft-com:mac:vml" xmlns:o="urn:schemas-microsoft-com:office:office" xmlns:r="http://schemas.openxmlformats.org/officeDocument/2006/relationships" xmlns:m="http://schemas.openxmlformats.org/officeDocument/2006/math" xmlns:v="urn:schemas-microsoft-com:vml" xmlns:wp14="http://schemas.microsoft.com/office/word/2010/wordprocessingDrawing" xmlns:wp="http://schemas.openxmlformats.org/drawingml/2006/wordprocessingDrawing" xmlns:w10="urn:schemas-microsoft-com:office:word" xmlns:w="http://schemas.openxmlformats.org/wordprocessingml/2006/main" xmlns:w14="http://schemas.microsoft.com/office/word/2010/wordml" xmlns:wpg="http://schemas.microsoft.com/office/word/2010/wordprocessingGroup" xmlns:wpi="http://schemas.microsoft.com/office/word/2010/wordprocessingInk" xmlns:wne="http://schemas.microsoft.com/office/word/2006/wordml" xmlns:wps="http://schemas.microsoft.com/office/word/2010/wordprocessingShape" mc:Ignorable="w14 wp14">
+<w:document xmlns:wpc="http://schemas.microsoft.com/office/word/2010/wordprocessingCanvas" xmlns:mc="http://schemas.openxmlformats.org/markup-compatibility/2006" xmlns:o="urn:schemas-microsoft-com:office:office" xmlns:r="http://schemas.openxmlformats.org/officeDocument/2006/relationships" xmlns:m="http://schemas.openxmlformats.org/officeDocument/2006/math" xmlns:v="urn:schemas-microsoft-com:vml" xmlns:wp14="http://schemas.microsoft.com/office/word/2010/wordprocessingDrawing" xmlns:wp="http://schemas.openxmlformats.org/drawingml/2006/wordprocessingDrawing" xmlns:w10="urn:schemas-microsoft-com:office:word" xmlns:w="http://schemas.openxmlformats.org/wordprocessingml/2006/main" xmlns:w14="http://schemas.microsoft.com/office/word/2010/wordml" xmlns:wpg="http://schemas.microsoft.com/office/word/2010/wordprocessingGroup" xmlns:wpi="http://schemas.microsoft.com/office/word/2010/wordprocessingInk" xmlns:wne="http://schemas.microsoft.com/office/word/2006/wordml" xmlns:wps="http://schemas.microsoft.com/office/word/2010/wordprocessingShape" mc:Ignorable="w14 wp14">
   <w:body>
     <w:p>
       <w:pPr>
         <w:pStyle w:val="Title"/>
       </w:pPr>
+      <w:bookmarkStart w:id="0" w:name="_GoBack"/>
+      <w:bookmarkEnd w:id="0"/>
       <w:r>
         <w:t>Pre-Work: Coding a Java Web Application</w:t>
       </w:r>
@@ -345,6 +347,7 @@
         </w:numPr>
       </w:pPr>
       <w:r>
+        <w:lastRenderedPageBreak/>
         <w:t xml:space="preserve">If a JDK is not selected, you may download and install JDK 7 from Oracle or </w:t>
       </w:r>
       <w:proofErr w:type="spellStart"/>
@@ -368,13 +371,11 @@
         </w:numPr>
       </w:pPr>
       <w:r>
-        <w:lastRenderedPageBreak/>
         <w:t>Choose Compiler and set the Compiler compliance level to 1.6:</w:t>
       </w:r>
       <w:r>
         <w:br/>
       </w:r>
-      <w:bookmarkStart w:id="0" w:name="_GoBack"/>
       <w:r>
         <w:rPr>
           <w:noProof/>
@@ -428,7 +429,6 @@
           </wp:inline>
         </w:drawing>
       </w:r>
-      <w:bookmarkEnd w:id="0"/>
     </w:p>
     <w:p>
       <w:pPr>
@@ -579,6 +579,7 @@
         </w:numPr>
       </w:pPr>
       <w:r>
+        <w:lastRenderedPageBreak/>
         <w:t>Typ</w:t>
       </w:r>
       <w:r>
@@ -741,6 +742,7 @@
         <w:pStyle w:val="Heading2"/>
       </w:pPr>
       <w:r>
+        <w:lastRenderedPageBreak/>
         <w:t>The AWS Toolkit for Eclipse</w:t>
       </w:r>
     </w:p>
@@ -774,7 +776,7 @@
 </file>
 
 <file path=word/numbering.xml><?xml version="1.0" encoding="utf-8"?>
-<w:numbering xmlns:wpc="http://schemas.microsoft.com/office/word/2010/wordprocessingCanvas" xmlns:mo="http://schemas.microsoft.com/office/mac/office/2008/main" xmlns:mc="http://schemas.openxmlformats.org/markup-compatibility/2006" xmlns:mv="urn:schemas-microsoft-com:mac:vml" xmlns:o="urn:schemas-microsoft-com:office:office" xmlns:r="http://schemas.openxmlformats.org/officeDocument/2006/relationships" xmlns:m="http://schemas.openxmlformats.org/officeDocument/2006/math" xmlns:v="urn:schemas-microsoft-com:vml" xmlns:wp14="http://schemas.microsoft.com/office/word/2010/wordprocessingDrawing" xmlns:wp="http://schemas.openxmlformats.org/drawingml/2006/wordprocessingDrawing" xmlns:w10="urn:schemas-microsoft-com:office:word" xmlns:w="http://schemas.openxmlformats.org/wordprocessingml/2006/main" xmlns:w14="http://schemas.microsoft.com/office/word/2010/wordml" xmlns:wpg="http://schemas.microsoft.com/office/word/2010/wordprocessingGroup" xmlns:wpi="http://schemas.microsoft.com/office/word/2010/wordprocessingInk" xmlns:wne="http://schemas.microsoft.com/office/word/2006/wordml" xmlns:wps="http://schemas.microsoft.com/office/word/2010/wordprocessingShape" mc:Ignorable="w14 wp14">
+<w:numbering xmlns:wpc="http://schemas.microsoft.com/office/word/2010/wordprocessingCanvas" xmlns:mc="http://schemas.openxmlformats.org/markup-compatibility/2006" xmlns:o="urn:schemas-microsoft-com:office:office" xmlns:r="http://schemas.openxmlformats.org/officeDocument/2006/relationships" xmlns:m="http://schemas.openxmlformats.org/officeDocument/2006/math" xmlns:v="urn:schemas-microsoft-com:vml" xmlns:wp14="http://schemas.microsoft.com/office/word/2010/wordprocessingDrawing" xmlns:wp="http://schemas.openxmlformats.org/drawingml/2006/wordprocessingDrawing" xmlns:w10="urn:schemas-microsoft-com:office:word" xmlns:w="http://schemas.openxmlformats.org/wordprocessingml/2006/main" xmlns:w14="http://schemas.microsoft.com/office/word/2010/wordml" xmlns:wpg="http://schemas.microsoft.com/office/word/2010/wordprocessingGroup" xmlns:wpi="http://schemas.microsoft.com/office/word/2010/wordprocessingInk" xmlns:wne="http://schemas.microsoft.com/office/word/2006/wordml" xmlns:wps="http://schemas.microsoft.com/office/word/2010/wordprocessingShape" mc:Ignorable="w14 wp14">
   <w:abstractNum w:abstractNumId="0">
     <w:nsid w:val="10FC49F6"/>
     <w:multiLevelType w:val="hybridMultilevel"/>
@@ -1061,7 +1063,7 @@
     </w:rPrDefault>
     <w:pPrDefault/>
   </w:docDefaults>
-  <w:latentStyles w:defLockedState="0" w:defUIPriority="99" w:defSemiHidden="1" w:defUnhideWhenUsed="1" w:defQFormat="0" w:count="276">
+  <w:latentStyles w:defLockedState="0" w:defUIPriority="99" w:defSemiHidden="1" w:defUnhideWhenUsed="1" w:defQFormat="0" w:count="267">
     <w:lsdException w:name="Normal" w:semiHidden="0" w:uiPriority="0" w:unhideWhenUsed="0" w:qFormat="1"/>
     <w:lsdException w:name="heading 1" w:semiHidden="0" w:uiPriority="9" w:unhideWhenUsed="0" w:qFormat="1"/>
     <w:lsdException w:name="heading 2" w:uiPriority="9" w:qFormat="1"/>
@@ -1413,7 +1415,7 @@
 </file>
 
 <file path=word/stylesWithEffects.xml><?xml version="1.0" encoding="utf-8"?>
-<w:styles xmlns:wpc="http://schemas.microsoft.com/office/word/2010/wordprocessingCanvas" xmlns:mo="http://schemas.microsoft.com/office/mac/office/2008/main" xmlns:mc="http://schemas.openxmlformats.org/markup-compatibility/2006" xmlns:mv="urn:schemas-microsoft-com:mac:vml" xmlns:o="urn:schemas-microsoft-com:office:office" xmlns:r="http://schemas.openxmlformats.org/officeDocument/2006/relationships" xmlns:m="http://schemas.openxmlformats.org/officeDocument/2006/math" xmlns:v="urn:schemas-microsoft-com:vml" xmlns:wp14="http://schemas.microsoft.com/office/word/2010/wordprocessingDrawing" xmlns:wp="http://schemas.openxmlformats.org/drawingml/2006/wordprocessingDrawing" xmlns:w10="urn:schemas-microsoft-com:office:word" xmlns:w="http://schemas.openxmlformats.org/wordprocessingml/2006/main" xmlns:w14="http://schemas.microsoft.com/office/word/2010/wordml" xmlns:wpg="http://schemas.microsoft.com/office/word/2010/wordprocessingGroup" xmlns:wpi="http://schemas.microsoft.com/office/word/2010/wordprocessingInk" xmlns:wne="http://schemas.microsoft.com/office/word/2006/wordml" xmlns:wps="http://schemas.microsoft.com/office/word/2010/wordprocessingShape" mc:Ignorable="w14 wp14">
+<w:styles xmlns:wpc="http://schemas.microsoft.com/office/word/2010/wordprocessingCanvas" xmlns:mc="http://schemas.openxmlformats.org/markup-compatibility/2006" xmlns:o="urn:schemas-microsoft-com:office:office" xmlns:r="http://schemas.openxmlformats.org/officeDocument/2006/relationships" xmlns:m="http://schemas.openxmlformats.org/officeDocument/2006/math" xmlns:v="urn:schemas-microsoft-com:vml" xmlns:wp14="http://schemas.microsoft.com/office/word/2010/wordprocessingDrawing" xmlns:wp="http://schemas.openxmlformats.org/drawingml/2006/wordprocessingDrawing" xmlns:w10="urn:schemas-microsoft-com:office:word" xmlns:w="http://schemas.openxmlformats.org/wordprocessingml/2006/main" xmlns:w14="http://schemas.microsoft.com/office/word/2010/wordml" xmlns:wpg="http://schemas.microsoft.com/office/word/2010/wordprocessingGroup" xmlns:wpi="http://schemas.microsoft.com/office/word/2010/wordprocessingInk" xmlns:wne="http://schemas.microsoft.com/office/word/2006/wordml" xmlns:wps="http://schemas.microsoft.com/office/word/2010/wordprocessingShape" mc:Ignorable="w14 wp14">
   <w:docDefaults>
     <w:rPrDefault>
       <w:rPr>
@@ -1425,7 +1427,7 @@
     </w:rPrDefault>
     <w:pPrDefault/>
   </w:docDefaults>
-  <w:latentStyles w:defLockedState="0" w:defUIPriority="99" w:defSemiHidden="1" w:defUnhideWhenUsed="1" w:defQFormat="0" w:count="276">
+  <w:latentStyles w:defLockedState="0" w:defUIPriority="99" w:defSemiHidden="1" w:defUnhideWhenUsed="1" w:defQFormat="0" w:count="267">
     <w:lsdException w:name="Normal" w:semiHidden="0" w:uiPriority="0" w:unhideWhenUsed="0" w:qFormat="1"/>
     <w:lsdException w:name="heading 1" w:semiHidden="0" w:uiPriority="9" w:unhideWhenUsed="0" w:qFormat="1"/>
     <w:lsdException w:name="heading 2" w:uiPriority="9" w:qFormat="1"/>

</xml_diff>